<commit_message>
Alterações no texto e pastas
</commit_message>
<xml_diff>
--- a/Anotacoes/HTML5 e CSS3 - Cap 17 - aula 07 - Criando um site responsivo.docx
+++ b/Anotacoes/HTML5 e CSS3 - Cap 17 - aula 07 - Criando um site responsivo.docx
@@ -173,6 +173,7 @@
         <w:t xml:space="preserve">Responsividade em um site é adaptá-lo para que se enquadre em diferentes tipos de telas e tamanhos (tela de computador, notebook, tablet, </w:t>
       </w:r>
       <w:proofErr w:type="spellStart"/>
+      <w:proofErr w:type="gramStart"/>
       <w:r>
         <w:rPr>
           <w:sz w:val="28"/>
@@ -186,7 +187,15 @@
           <w:sz w:val="28"/>
           <w:szCs w:val="28"/>
         </w:rPr>
-        <w:t xml:space="preserve">,...), tornando possível a leitura sem que fique cansativo ou ruim. </w:t>
+        <w:t>,...</w:t>
+      </w:r>
+      <w:proofErr w:type="gramEnd"/>
+      <w:r>
+        <w:rPr>
+          <w:sz w:val="28"/>
+          <w:szCs w:val="28"/>
+        </w:rPr>
+        <w:t xml:space="preserve">), tornando possível a leitura sem que fique cansativo ou ruim. </w:t>
       </w:r>
     </w:p>
     <w:p>
@@ -1201,6 +1210,7 @@
         <w:t xml:space="preserve"> </w:t>
       </w:r>
       <w:proofErr w:type="spellStart"/>
+      <w:proofErr w:type="gramStart"/>
       <w:r>
         <w:rPr>
           <w:rFonts w:ascii="Consolas" w:eastAsia="Times New Roman" w:hAnsi="Consolas" w:cs="Times New Roman"/>
@@ -1212,6 +1222,7 @@
         <w:t>img.pequena</w:t>
       </w:r>
       <w:proofErr w:type="spellEnd"/>
+      <w:proofErr w:type="gramEnd"/>
       <w:r>
         <w:rPr>
           <w:rFonts w:ascii="Consolas" w:eastAsia="Times New Roman" w:hAnsi="Consolas" w:cs="Times New Roman"/>
@@ -1441,8 +1452,596 @@
         </w:rPr>
       </w:pPr>
     </w:p>
+    <w:p>
+      <w:pPr>
+        <w:rPr>
+          <w:sz w:val="28"/>
+          <w:szCs w:val="28"/>
+        </w:rPr>
+      </w:pPr>
+      <w:r>
+        <w:rPr>
+          <w:sz w:val="28"/>
+          <w:szCs w:val="28"/>
+        </w:rPr>
+        <w:t>Uso do * Regra geral</w:t>
+      </w:r>
+    </w:p>
+    <w:p>
+      <w:pPr>
+        <w:rPr>
+          <w:sz w:val="28"/>
+          <w:szCs w:val="28"/>
+        </w:rPr>
+      </w:pPr>
+      <w:r>
+        <w:rPr>
+          <w:noProof/>
+        </w:rPr>
+        <w:lastRenderedPageBreak/>
+        <w:drawing>
+          <wp:inline distT="0" distB="0" distL="0" distR="0" wp14:anchorId="5B743CD2" wp14:editId="0AEB6A7B">
+            <wp:extent cx="5400040" cy="1749425"/>
+            <wp:effectExtent l="0" t="0" r="0" b="3175"/>
+            <wp:docPr id="4" name="Imagem 4"/>
+            <wp:cNvGraphicFramePr>
+              <a:graphicFrameLocks xmlns:a="http://schemas.openxmlformats.org/drawingml/2006/main" noChangeAspect="1"/>
+            </wp:cNvGraphicFramePr>
+            <a:graphic xmlns:a="http://schemas.openxmlformats.org/drawingml/2006/main">
+              <a:graphicData uri="http://schemas.openxmlformats.org/drawingml/2006/picture">
+                <pic:pic xmlns:pic="http://schemas.openxmlformats.org/drawingml/2006/picture">
+                  <pic:nvPicPr>
+                    <pic:cNvPr id="1" name=""/>
+                    <pic:cNvPicPr/>
+                  </pic:nvPicPr>
+                  <pic:blipFill>
+                    <a:blip r:embed="rId10"/>
+                    <a:stretch>
+                      <a:fillRect/>
+                    </a:stretch>
+                  </pic:blipFill>
+                  <pic:spPr>
+                    <a:xfrm>
+                      <a:off x="0" y="0"/>
+                      <a:ext cx="5400040" cy="1749425"/>
+                    </a:xfrm>
+                    <a:prstGeom prst="rect">
+                      <a:avLst/>
+                    </a:prstGeom>
+                  </pic:spPr>
+                </pic:pic>
+              </a:graphicData>
+            </a:graphic>
+          </wp:inline>
+        </w:drawing>
+      </w:r>
+    </w:p>
+    <w:p>
+      <w:pPr>
+        <w:rPr>
+          <w:sz w:val="28"/>
+          <w:szCs w:val="28"/>
+        </w:rPr>
+      </w:pPr>
+      <w:r>
+        <w:rPr>
+          <w:sz w:val="28"/>
+          <w:szCs w:val="28"/>
+        </w:rPr>
+        <w:t>O projeto citado é o desafio 10.</w:t>
+      </w:r>
+    </w:p>
+    <w:p>
+      <w:pPr>
+        <w:shd w:val="clear" w:color="auto" w:fill="1E1E1E"/>
+        <w:spacing w:after="0" w:line="405" w:lineRule="atLeast"/>
+        <w:rPr>
+          <w:rFonts w:ascii="Consolas" w:eastAsia="Times New Roman" w:hAnsi="Consolas" w:cs="Times New Roman"/>
+          <w:color w:val="D4D4D4"/>
+          <w:sz w:val="30"/>
+          <w:szCs w:val="30"/>
+          <w:lang w:eastAsia="pt-BR"/>
+        </w:rPr>
+      </w:pPr>
+      <w:r>
+        <w:rPr>
+          <w:rFonts w:ascii="Consolas" w:eastAsia="Times New Roman" w:hAnsi="Consolas" w:cs="Times New Roman"/>
+          <w:color w:val="569CD6"/>
+          <w:sz w:val="30"/>
+          <w:szCs w:val="30"/>
+          <w:lang w:eastAsia="pt-BR"/>
+        </w:rPr>
+        <w:t>*</w:t>
+      </w:r>
+      <w:r>
+        <w:rPr>
+          <w:rFonts w:ascii="Consolas" w:eastAsia="Times New Roman" w:hAnsi="Consolas" w:cs="Times New Roman"/>
+          <w:color w:val="D4D4D4"/>
+          <w:sz w:val="30"/>
+          <w:szCs w:val="30"/>
+          <w:lang w:eastAsia="pt-BR"/>
+        </w:rPr>
+        <w:t xml:space="preserve"> {</w:t>
+      </w:r>
+    </w:p>
+    <w:p>
+      <w:pPr>
+        <w:shd w:val="clear" w:color="auto" w:fill="1E1E1E"/>
+        <w:spacing w:after="0" w:line="405" w:lineRule="atLeast"/>
+        <w:rPr>
+          <w:rFonts w:ascii="Consolas" w:eastAsia="Times New Roman" w:hAnsi="Consolas" w:cs="Times New Roman"/>
+          <w:color w:val="D4D4D4"/>
+          <w:sz w:val="30"/>
+          <w:szCs w:val="30"/>
+          <w:lang w:eastAsia="pt-BR"/>
+        </w:rPr>
+      </w:pPr>
+      <w:r>
+        <w:rPr>
+          <w:rFonts w:ascii="Consolas" w:eastAsia="Times New Roman" w:hAnsi="Consolas" w:cs="Times New Roman"/>
+          <w:color w:val="D4D4D4"/>
+          <w:sz w:val="30"/>
+          <w:szCs w:val="30"/>
+          <w:lang w:eastAsia="pt-BR"/>
+        </w:rPr>
+        <w:t xml:space="preserve">    </w:t>
+      </w:r>
+      <w:proofErr w:type="spellStart"/>
+      <w:r>
+        <w:rPr>
+          <w:rFonts w:ascii="Consolas" w:eastAsia="Times New Roman" w:hAnsi="Consolas" w:cs="Times New Roman"/>
+          <w:color w:val="9CDCFE"/>
+          <w:sz w:val="30"/>
+          <w:szCs w:val="30"/>
+          <w:lang w:eastAsia="pt-BR"/>
+        </w:rPr>
+        <w:t>max-height</w:t>
+      </w:r>
+      <w:proofErr w:type="spellEnd"/>
+      <w:r>
+        <w:rPr>
+          <w:rFonts w:ascii="Consolas" w:eastAsia="Times New Roman" w:hAnsi="Consolas" w:cs="Times New Roman"/>
+          <w:color w:val="D4D4D4"/>
+          <w:sz w:val="30"/>
+          <w:szCs w:val="30"/>
+          <w:lang w:eastAsia="pt-BR"/>
+        </w:rPr>
+        <w:t xml:space="preserve">: </w:t>
+      </w:r>
+      <w:proofErr w:type="spellStart"/>
+      <w:r>
+        <w:rPr>
+          <w:rFonts w:ascii="Consolas" w:eastAsia="Times New Roman" w:hAnsi="Consolas" w:cs="Times New Roman"/>
+          <w:color w:val="CE9178"/>
+          <w:sz w:val="30"/>
+          <w:szCs w:val="30"/>
+          <w:lang w:eastAsia="pt-BR"/>
+        </w:rPr>
+        <w:t>max-content</w:t>
+      </w:r>
+      <w:proofErr w:type="spellEnd"/>
+      <w:r>
+        <w:rPr>
+          <w:rFonts w:ascii="Consolas" w:eastAsia="Times New Roman" w:hAnsi="Consolas" w:cs="Times New Roman"/>
+          <w:color w:val="D4D4D4"/>
+          <w:sz w:val="30"/>
+          <w:szCs w:val="30"/>
+          <w:lang w:eastAsia="pt-BR"/>
+        </w:rPr>
+        <w:t>;</w:t>
+      </w:r>
+    </w:p>
+    <w:p>
+      <w:pPr>
+        <w:shd w:val="clear" w:color="auto" w:fill="1E1E1E"/>
+        <w:spacing w:after="0" w:line="405" w:lineRule="atLeast"/>
+        <w:rPr>
+          <w:rFonts w:ascii="Consolas" w:eastAsia="Times New Roman" w:hAnsi="Consolas" w:cs="Times New Roman"/>
+          <w:color w:val="D4D4D4"/>
+          <w:sz w:val="30"/>
+          <w:szCs w:val="30"/>
+          <w:lang w:eastAsia="pt-BR"/>
+        </w:rPr>
+      </w:pPr>
+      <w:r>
+        <w:rPr>
+          <w:rFonts w:ascii="Consolas" w:eastAsia="Times New Roman" w:hAnsi="Consolas" w:cs="Times New Roman"/>
+          <w:color w:val="D4D4D4"/>
+          <w:sz w:val="30"/>
+          <w:szCs w:val="30"/>
+          <w:lang w:eastAsia="pt-BR"/>
+        </w:rPr>
+        <w:t xml:space="preserve">    </w:t>
+      </w:r>
+      <w:proofErr w:type="spellStart"/>
+      <w:r>
+        <w:rPr>
+          <w:rFonts w:ascii="Consolas" w:eastAsia="Times New Roman" w:hAnsi="Consolas" w:cs="Times New Roman"/>
+          <w:color w:val="9CDCFE"/>
+          <w:sz w:val="30"/>
+          <w:szCs w:val="30"/>
+          <w:lang w:eastAsia="pt-BR"/>
+        </w:rPr>
+        <w:t>margin</w:t>
+      </w:r>
+      <w:proofErr w:type="spellEnd"/>
+      <w:r>
+        <w:rPr>
+          <w:rFonts w:ascii="Consolas" w:eastAsia="Times New Roman" w:hAnsi="Consolas" w:cs="Times New Roman"/>
+          <w:color w:val="D4D4D4"/>
+          <w:sz w:val="30"/>
+          <w:szCs w:val="30"/>
+          <w:lang w:eastAsia="pt-BR"/>
+        </w:rPr>
+        <w:t xml:space="preserve">: </w:t>
+      </w:r>
+      <w:r>
+        <w:rPr>
+          <w:rFonts w:ascii="Consolas" w:eastAsia="Times New Roman" w:hAnsi="Consolas" w:cs="Times New Roman"/>
+          <w:color w:val="B5CEA8"/>
+          <w:sz w:val="30"/>
+          <w:szCs w:val="30"/>
+          <w:lang w:eastAsia="pt-BR"/>
+        </w:rPr>
+        <w:t>0px</w:t>
+      </w:r>
+      <w:r>
+        <w:rPr>
+          <w:rFonts w:ascii="Consolas" w:eastAsia="Times New Roman" w:hAnsi="Consolas" w:cs="Times New Roman"/>
+          <w:color w:val="D4D4D4"/>
+          <w:sz w:val="30"/>
+          <w:szCs w:val="30"/>
+          <w:lang w:eastAsia="pt-BR"/>
+        </w:rPr>
+        <w:t>;</w:t>
+      </w:r>
+    </w:p>
+    <w:p>
+      <w:pPr>
+        <w:shd w:val="clear" w:color="auto" w:fill="1E1E1E"/>
+        <w:spacing w:after="0" w:line="405" w:lineRule="atLeast"/>
+        <w:rPr>
+          <w:rFonts w:ascii="Consolas" w:eastAsia="Times New Roman" w:hAnsi="Consolas" w:cs="Times New Roman"/>
+          <w:color w:val="D4D4D4"/>
+          <w:sz w:val="30"/>
+          <w:szCs w:val="30"/>
+          <w:lang w:eastAsia="pt-BR"/>
+        </w:rPr>
+      </w:pPr>
+      <w:r>
+        <w:rPr>
+          <w:rFonts w:ascii="Consolas" w:eastAsia="Times New Roman" w:hAnsi="Consolas" w:cs="Times New Roman"/>
+          <w:color w:val="D4D4D4"/>
+          <w:sz w:val="30"/>
+          <w:szCs w:val="30"/>
+          <w:lang w:eastAsia="pt-BR"/>
+        </w:rPr>
+        <w:t xml:space="preserve">    </w:t>
+      </w:r>
+      <w:proofErr w:type="spellStart"/>
+      <w:r>
+        <w:rPr>
+          <w:rFonts w:ascii="Consolas" w:eastAsia="Times New Roman" w:hAnsi="Consolas" w:cs="Times New Roman"/>
+          <w:color w:val="9CDCFE"/>
+          <w:sz w:val="30"/>
+          <w:szCs w:val="30"/>
+          <w:lang w:eastAsia="pt-BR"/>
+        </w:rPr>
+        <w:t>padding</w:t>
+      </w:r>
+      <w:proofErr w:type="spellEnd"/>
+      <w:r>
+        <w:rPr>
+          <w:rFonts w:ascii="Consolas" w:eastAsia="Times New Roman" w:hAnsi="Consolas" w:cs="Times New Roman"/>
+          <w:color w:val="D4D4D4"/>
+          <w:sz w:val="30"/>
+          <w:szCs w:val="30"/>
+          <w:lang w:eastAsia="pt-BR"/>
+        </w:rPr>
+        <w:t xml:space="preserve">: </w:t>
+      </w:r>
+      <w:r>
+        <w:rPr>
+          <w:rFonts w:ascii="Consolas" w:eastAsia="Times New Roman" w:hAnsi="Consolas" w:cs="Times New Roman"/>
+          <w:color w:val="B5CEA8"/>
+          <w:sz w:val="30"/>
+          <w:szCs w:val="30"/>
+          <w:lang w:eastAsia="pt-BR"/>
+        </w:rPr>
+        <w:t>0px</w:t>
+      </w:r>
+      <w:r>
+        <w:rPr>
+          <w:rFonts w:ascii="Consolas" w:eastAsia="Times New Roman" w:hAnsi="Consolas" w:cs="Times New Roman"/>
+          <w:color w:val="D4D4D4"/>
+          <w:sz w:val="30"/>
+          <w:szCs w:val="30"/>
+          <w:lang w:eastAsia="pt-BR"/>
+        </w:rPr>
+        <w:t>;</w:t>
+      </w:r>
+    </w:p>
+    <w:p>
+      <w:pPr>
+        <w:shd w:val="clear" w:color="auto" w:fill="1E1E1E"/>
+        <w:spacing w:after="0" w:line="405" w:lineRule="atLeast"/>
+        <w:rPr>
+          <w:rFonts w:ascii="Consolas" w:eastAsia="Times New Roman" w:hAnsi="Consolas" w:cs="Times New Roman"/>
+          <w:color w:val="D4D4D4"/>
+          <w:sz w:val="30"/>
+          <w:szCs w:val="30"/>
+          <w:lang w:eastAsia="pt-BR"/>
+        </w:rPr>
+      </w:pPr>
+      <w:r>
+        <w:rPr>
+          <w:rFonts w:ascii="Consolas" w:eastAsia="Times New Roman" w:hAnsi="Consolas" w:cs="Times New Roman"/>
+          <w:color w:val="D4D4D4"/>
+          <w:sz w:val="30"/>
+          <w:szCs w:val="30"/>
+          <w:lang w:eastAsia="pt-BR"/>
+        </w:rPr>
+        <w:t>    }</w:t>
+      </w:r>
+    </w:p>
+    <w:p>
+      <w:pPr>
+        <w:rPr>
+          <w:sz w:val="28"/>
+          <w:szCs w:val="28"/>
+        </w:rPr>
+      </w:pPr>
+    </w:p>
+    <w:p>
+      <w:pPr>
+        <w:pStyle w:val="PargrafodaLista"/>
+        <w:numPr>
+          <w:ilvl w:val="0"/>
+          <w:numId w:val="14"/>
+        </w:numPr>
+        <w:rPr>
+          <w:sz w:val="28"/>
+          <w:szCs w:val="28"/>
+        </w:rPr>
+      </w:pPr>
+      <w:r>
+        <w:rPr>
+          <w:rFonts w:ascii="Roboto" w:hAnsi="Roboto"/>
+          <w:color w:val="333333"/>
+          <w:sz w:val="29"/>
+          <w:szCs w:val="29"/>
+        </w:rPr>
+        <w:t xml:space="preserve">A propriedade </w:t>
+      </w:r>
+      <w:proofErr w:type="spellStart"/>
+      <w:r>
+        <w:rPr>
+          <w:rFonts w:ascii="Roboto" w:hAnsi="Roboto"/>
+          <w:color w:val="333333"/>
+          <w:sz w:val="29"/>
+          <w:szCs w:val="29"/>
+        </w:rPr>
+        <w:t>max-height</w:t>
+      </w:r>
+      <w:proofErr w:type="spellEnd"/>
+      <w:r>
+        <w:rPr>
+          <w:rFonts w:ascii="Roboto" w:hAnsi="Roboto"/>
+          <w:color w:val="333333"/>
+          <w:sz w:val="29"/>
+          <w:szCs w:val="29"/>
+        </w:rPr>
+        <w:t xml:space="preserve"> em CSS é usada para definir a altura máxima de um elemento.</w:t>
+      </w:r>
+    </w:p>
+    <w:p>
+      <w:pPr>
+        <w:pStyle w:val="PargrafodaLista"/>
+        <w:numPr>
+          <w:ilvl w:val="0"/>
+          <w:numId w:val="14"/>
+        </w:numPr>
+        <w:spacing w:after="100" w:afterAutospacing="1" w:line="240" w:lineRule="auto"/>
+        <w:outlineLvl w:val="1"/>
+        <w:rPr>
+          <w:rFonts w:ascii="Nunito" w:eastAsia="Times New Roman" w:hAnsi="Nunito" w:cs="Times New Roman"/>
+          <w:color w:val="363636"/>
+          <w:sz w:val="36"/>
+          <w:szCs w:val="36"/>
+          <w:lang w:eastAsia="pt-BR"/>
+        </w:rPr>
+      </w:pPr>
+      <w:proofErr w:type="spellStart"/>
+      <w:r>
+        <w:rPr>
+          <w:rFonts w:ascii="Courier New" w:eastAsia="Times New Roman" w:hAnsi="Courier New" w:cs="Courier New"/>
+          <w:color w:val="DA345E"/>
+          <w:sz w:val="51"/>
+          <w:szCs w:val="51"/>
+          <w:shd w:val="clear" w:color="auto" w:fill="F7F7F9"/>
+          <w:lang w:eastAsia="pt-BR"/>
+        </w:rPr>
+        <w:t>max-content</w:t>
+      </w:r>
+      <w:proofErr w:type="spellEnd"/>
+    </w:p>
+    <w:p>
+      <w:pPr>
+        <w:pStyle w:val="PargrafodaLista"/>
+        <w:numPr>
+          <w:ilvl w:val="0"/>
+          <w:numId w:val="14"/>
+        </w:numPr>
+        <w:spacing w:after="100" w:afterAutospacing="1" w:line="240" w:lineRule="auto"/>
+        <w:rPr>
+          <w:rFonts w:ascii="Nunito" w:eastAsia="Times New Roman" w:hAnsi="Nunito" w:cs="Times New Roman"/>
+          <w:color w:val="363636"/>
+          <w:sz w:val="30"/>
+          <w:szCs w:val="30"/>
+          <w:lang w:eastAsia="pt-BR"/>
+        </w:rPr>
+      </w:pPr>
+      <w:r>
+        <w:rPr>
+          <w:rFonts w:ascii="Nunito" w:eastAsia="Times New Roman" w:hAnsi="Nunito" w:cs="Times New Roman"/>
+          <w:color w:val="363636"/>
+          <w:sz w:val="30"/>
+          <w:szCs w:val="30"/>
+          <w:lang w:eastAsia="pt-BR"/>
+        </w:rPr>
+        <w:t xml:space="preserve">Segundo </w:t>
+      </w:r>
+      <w:proofErr w:type="spellStart"/>
+      <w:r>
+        <w:rPr>
+          <w:rFonts w:ascii="Nunito" w:eastAsia="Times New Roman" w:hAnsi="Nunito" w:cs="Times New Roman"/>
+          <w:color w:val="363636"/>
+          <w:sz w:val="30"/>
+          <w:szCs w:val="30"/>
+          <w:lang w:eastAsia="pt-BR"/>
+        </w:rPr>
+        <w:t>aa</w:t>
+      </w:r>
+      <w:proofErr w:type="spellEnd"/>
+      <w:r>
+        <w:rPr>
+          <w:rFonts w:ascii="Nunito" w:eastAsia="Times New Roman" w:hAnsi="Nunito" w:cs="Times New Roman"/>
+          <w:color w:val="363636"/>
+          <w:sz w:val="30"/>
+          <w:szCs w:val="30"/>
+          <w:lang w:eastAsia="pt-BR"/>
+        </w:rPr>
+        <w:t xml:space="preserve"> especificação do W3C, </w:t>
+      </w:r>
+      <w:proofErr w:type="spellStart"/>
+      <w:r>
+        <w:rPr>
+          <w:rFonts w:ascii="Courier New" w:eastAsia="Times New Roman" w:hAnsi="Courier New" w:cs="Courier New"/>
+          <w:color w:val="DA345E"/>
+          <w:sz w:val="23"/>
+          <w:szCs w:val="23"/>
+          <w:shd w:val="clear" w:color="auto" w:fill="F7F7F9"/>
+          <w:lang w:eastAsia="pt-BR"/>
+        </w:rPr>
+        <w:t>max-content</w:t>
+      </w:r>
+      <w:proofErr w:type="spellEnd"/>
+      <w:r>
+        <w:rPr>
+          <w:rFonts w:ascii="Nunito" w:eastAsia="Times New Roman" w:hAnsi="Nunito" w:cs="Times New Roman"/>
+          <w:color w:val="363636"/>
+          <w:sz w:val="30"/>
+          <w:szCs w:val="30"/>
+          <w:lang w:eastAsia="pt-BR"/>
+        </w:rPr>
+        <w:t> representa o tamanho ideal de uma caixa (em um determinado eixo) quando há espaço disponível infinito.</w:t>
+      </w:r>
+    </w:p>
+    <w:p>
+      <w:pPr>
+        <w:pStyle w:val="PargrafodaLista"/>
+        <w:numPr>
+          <w:ilvl w:val="0"/>
+          <w:numId w:val="14"/>
+        </w:numPr>
+        <w:spacing w:after="100" w:afterAutospacing="1" w:line="240" w:lineRule="auto"/>
+        <w:rPr>
+          <w:rFonts w:ascii="Nunito" w:eastAsia="Times New Roman" w:hAnsi="Nunito" w:cs="Times New Roman"/>
+          <w:color w:val="363636"/>
+          <w:sz w:val="30"/>
+          <w:szCs w:val="30"/>
+          <w:lang w:eastAsia="pt-BR"/>
+        </w:rPr>
+      </w:pPr>
+      <w:r>
+        <w:rPr>
+          <w:rFonts w:ascii="Nunito" w:eastAsia="Times New Roman" w:hAnsi="Nunito" w:cs="Times New Roman"/>
+          <w:color w:val="363636"/>
+          <w:sz w:val="30"/>
+          <w:szCs w:val="30"/>
+          <w:lang w:eastAsia="pt-BR"/>
+        </w:rPr>
+        <w:t>Em outras palavras, </w:t>
+      </w:r>
+      <w:proofErr w:type="spellStart"/>
+      <w:r>
+        <w:rPr>
+          <w:rFonts w:ascii="Courier New" w:eastAsia="Times New Roman" w:hAnsi="Courier New" w:cs="Courier New"/>
+          <w:color w:val="DA345E"/>
+          <w:sz w:val="23"/>
+          <w:szCs w:val="23"/>
+          <w:shd w:val="clear" w:color="auto" w:fill="F7F7F9"/>
+          <w:lang w:eastAsia="pt-BR"/>
+        </w:rPr>
+        <w:t>max-content</w:t>
+      </w:r>
+      <w:proofErr w:type="spellEnd"/>
+      <w:r>
+        <w:rPr>
+          <w:rFonts w:ascii="Nunito" w:eastAsia="Times New Roman" w:hAnsi="Nunito" w:cs="Times New Roman"/>
+          <w:color w:val="363636"/>
+          <w:sz w:val="30"/>
+          <w:szCs w:val="30"/>
+          <w:lang w:eastAsia="pt-BR"/>
+        </w:rPr>
+        <w:t> representa o tamanho que uma caixa precisa para conter todo o seu conteúdo sem “quebrar” (</w:t>
+      </w:r>
+      <w:r>
+        <w:rPr>
+          <w:rFonts w:ascii="Nunito" w:eastAsia="Times New Roman" w:hAnsi="Nunito" w:cs="Times New Roman"/>
+          <w:i/>
+          <w:iCs/>
+          <w:color w:val="363636"/>
+          <w:sz w:val="30"/>
+          <w:szCs w:val="30"/>
+          <w:lang w:eastAsia="pt-BR"/>
+        </w:rPr>
+        <w:t>wrap</w:t>
+      </w:r>
+      <w:r>
+        <w:rPr>
+          <w:rFonts w:ascii="Nunito" w:eastAsia="Times New Roman" w:hAnsi="Nunito" w:cs="Times New Roman"/>
+          <w:color w:val="363636"/>
+          <w:sz w:val="30"/>
+          <w:szCs w:val="30"/>
+          <w:lang w:eastAsia="pt-BR"/>
+        </w:rPr>
+        <w:t>) ou “estourar” (</w:t>
+      </w:r>
+      <w:r>
+        <w:rPr>
+          <w:rFonts w:ascii="Nunito" w:eastAsia="Times New Roman" w:hAnsi="Nunito" w:cs="Times New Roman"/>
+          <w:i/>
+          <w:iCs/>
+          <w:color w:val="363636"/>
+          <w:sz w:val="30"/>
+          <w:szCs w:val="30"/>
+          <w:lang w:eastAsia="pt-BR"/>
+        </w:rPr>
+        <w:t>overflow</w:t>
+      </w:r>
+      <w:r>
+        <w:rPr>
+          <w:rFonts w:ascii="Nunito" w:eastAsia="Times New Roman" w:hAnsi="Nunito" w:cs="Times New Roman"/>
+          <w:color w:val="363636"/>
+          <w:sz w:val="30"/>
+          <w:szCs w:val="30"/>
+          <w:lang w:eastAsia="pt-BR"/>
+        </w:rPr>
+        <w:t>).</w:t>
+      </w:r>
+    </w:p>
+    <w:p>
+      <w:pPr>
+        <w:pStyle w:val="PargrafodaLista"/>
+        <w:rPr>
+          <w:sz w:val="28"/>
+          <w:szCs w:val="28"/>
+        </w:rPr>
+      </w:pPr>
+    </w:p>
     <w:sectPr>
-      <w:footerReference w:type="default" r:id="rId10"/>
+      <w:footerReference w:type="default" r:id="rId11"/>
       <w:pgSz w:w="11906" w:h="16838"/>
       <w:pgMar w:top="1417" w:right="1701" w:bottom="1417" w:left="1701" w:header="708" w:footer="708" w:gutter="0"/>
       <w:cols w:space="708"/>
@@ -3533,6 +4132,26 @@
     <w:name w:val="Normal"/>
     <w:qFormat/>
   </w:style>
+  <w:style w:type="paragraph" w:styleId="Ttulo2">
+    <w:name w:val="heading 2"/>
+    <w:basedOn w:val="Normal"/>
+    <w:link w:val="Ttulo2Char"/>
+    <w:uiPriority w:val="9"/>
+    <w:qFormat/>
+    <w:rsid w:val="0099542B"/>
+    <w:pPr>
+      <w:spacing w:before="100" w:beforeAutospacing="1" w:after="100" w:afterAutospacing="1" w:line="240" w:lineRule="auto"/>
+      <w:outlineLvl w:val="1"/>
+    </w:pPr>
+    <w:rPr>
+      <w:rFonts w:ascii="Times New Roman" w:eastAsia="Times New Roman" w:hAnsi="Times New Roman" w:cs="Times New Roman"/>
+      <w:b/>
+      <w:bCs/>
+      <w:sz w:val="36"/>
+      <w:szCs w:val="36"/>
+      <w:lang w:eastAsia="pt-BR"/>
+    </w:rPr>
+  </w:style>
   <w:style w:type="character" w:default="1" w:styleId="Fontepargpadro">
     <w:name w:val="Default Paragraph Font"/>
     <w:uiPriority w:val="1"/>
@@ -3637,6 +4256,62 @@
     <w:link w:val="Rodap"/>
     <w:uiPriority w:val="99"/>
     <w:rsid w:val="004D2A59"/>
+  </w:style>
+  <w:style w:type="character" w:customStyle="1" w:styleId="Ttulo2Char">
+    <w:name w:val="Título 2 Char"/>
+    <w:basedOn w:val="Fontepargpadro"/>
+    <w:link w:val="Ttulo2"/>
+    <w:uiPriority w:val="9"/>
+    <w:rsid w:val="0099542B"/>
+    <w:rPr>
+      <w:rFonts w:ascii="Times New Roman" w:eastAsia="Times New Roman" w:hAnsi="Times New Roman" w:cs="Times New Roman"/>
+      <w:b/>
+      <w:bCs/>
+      <w:sz w:val="36"/>
+      <w:szCs w:val="36"/>
+      <w:lang w:eastAsia="pt-BR"/>
+    </w:rPr>
+  </w:style>
+  <w:style w:type="character" w:styleId="CdigoHTML">
+    <w:name w:val="HTML Code"/>
+    <w:basedOn w:val="Fontepargpadro"/>
+    <w:uiPriority w:val="99"/>
+    <w:semiHidden/>
+    <w:unhideWhenUsed/>
+    <w:rsid w:val="0099542B"/>
+    <w:rPr>
+      <w:rFonts w:ascii="Courier New" w:eastAsia="Times New Roman" w:hAnsi="Courier New" w:cs="Courier New"/>
+      <w:sz w:val="20"/>
+      <w:szCs w:val="20"/>
+    </w:rPr>
+  </w:style>
+  <w:style w:type="paragraph" w:styleId="NormalWeb">
+    <w:name w:val="Normal (Web)"/>
+    <w:basedOn w:val="Normal"/>
+    <w:uiPriority w:val="99"/>
+    <w:semiHidden/>
+    <w:unhideWhenUsed/>
+    <w:rsid w:val="0099542B"/>
+    <w:pPr>
+      <w:spacing w:before="100" w:beforeAutospacing="1" w:after="100" w:afterAutospacing="1" w:line="240" w:lineRule="auto"/>
+    </w:pPr>
+    <w:rPr>
+      <w:rFonts w:ascii="Times New Roman" w:eastAsia="Times New Roman" w:hAnsi="Times New Roman" w:cs="Times New Roman"/>
+      <w:sz w:val="24"/>
+      <w:szCs w:val="24"/>
+      <w:lang w:eastAsia="pt-BR"/>
+    </w:rPr>
+  </w:style>
+  <w:style w:type="character" w:styleId="nfase">
+    <w:name w:val="Emphasis"/>
+    <w:basedOn w:val="Fontepargpadro"/>
+    <w:uiPriority w:val="20"/>
+    <w:qFormat/>
+    <w:rsid w:val="0099542B"/>
+    <w:rPr>
+      <w:i/>
+      <w:iCs/>
+    </w:rPr>
   </w:style>
 </w:styles>
 </file>

</xml_diff>